<commit_message>
Hey this is changes I made
</commit_message>
<xml_diff>
--- a/bishow.docx
+++ b/bishow.docx
@@ -5,6 +5,22 @@
     <w:p>
       <w:r>
         <w:t xml:space="preserve">Assignment skill test </w:t>
+      </w:r>
+    </w:p>
+    <w:p>
+      <w:r>
+        <w:t xml:space="preserve">Bishow is </w:t>
+      </w:r>
+      <w:r>
+        <w:t>an</w:t>
+      </w:r>
+      <w:r>
+        <w:t xml:space="preserve"> awesome guy</w:t>
+      </w:r>
+    </w:p>
+    <w:p>
+      <w:r>
+        <w:t>He will donate me coffee</w:t>
       </w:r>
     </w:p>
     <w:sectPr>

</xml_diff>